<commit_message>
Изменение структуры таблицы Sites (reverted from commit df262735c4a1297f911954d54c410e58e4ce0e8b)
</commit_message>
<xml_diff>
--- a/Documents/Архитектура.docx
+++ b/Documents/Архитектура.docx
@@ -2194,6 +2194,8 @@
                 <w:lang w:val="ru-RU"/>
               </w:rPr>
             </w:pPr>
+            <w:bookmarkStart w:id="0" w:name="_GoBack"/>
+            <w:bookmarkEnd w:id="0"/>
             <w:r>
               <w:t>“</w:t>
             </w:r>
@@ -2722,116 +2724,6 @@
               </w:rPr>
               <w:t>»</w:t>
             </w:r>
-          </w:p>
-        </w:tc>
-      </w:tr>
-      <w:tr>
-        <w:tc>
-          <w:tcPr>
-            <w:tcW w:w="2429" w:type="dxa"/>
-          </w:tcPr>
-          <w:p>
-            <w:pPr>
-              <w:spacing w:after="0" w:line="240" w:lineRule="auto"/>
-            </w:pPr>
-            <w:proofErr w:type="spellStart"/>
-            <w:r>
-              <w:t>Url</w:t>
-            </w:r>
-            <w:proofErr w:type="spellEnd"/>
-          </w:p>
-        </w:tc>
-        <w:tc>
-          <w:tcPr>
-            <w:tcW w:w="2677" w:type="dxa"/>
-          </w:tcPr>
-          <w:p>
-            <w:pPr>
-              <w:spacing w:after="0" w:line="240" w:lineRule="auto"/>
-              <w:rPr>
-                <w:lang w:val="ru-RU"/>
-              </w:rPr>
-            </w:pPr>
-            <w:r>
-              <w:rPr>
-                <w:lang w:val="ru-RU"/>
-              </w:rPr>
-              <w:t xml:space="preserve">Полный </w:t>
-            </w:r>
-            <w:r>
-              <w:t xml:space="preserve">URL </w:t>
-            </w:r>
-            <w:r>
-              <w:rPr>
-                <w:lang w:val="ru-RU"/>
-              </w:rPr>
-              <w:t>адрес страницы</w:t>
-            </w:r>
-          </w:p>
-        </w:tc>
-        <w:tc>
-          <w:tcPr>
-            <w:tcW w:w="2290" w:type="dxa"/>
-          </w:tcPr>
-          <w:p>
-            <w:pPr>
-              <w:spacing w:after="0" w:line="240" w:lineRule="auto"/>
-              <w:rPr>
-                <w:lang w:val="ru-RU"/>
-              </w:rPr>
-            </w:pPr>
-            <w:proofErr w:type="spellStart"/>
-            <w:r>
-              <w:rPr>
-                <w:lang w:val="ru-RU"/>
-              </w:rPr>
-              <w:t>nvarchar</w:t>
-            </w:r>
-            <w:proofErr w:type="spellEnd"/>
-            <w:r>
-              <w:rPr>
-                <w:lang w:val="ru-RU"/>
-              </w:rPr>
-              <w:t>(2048)</w:t>
-            </w:r>
-          </w:p>
-        </w:tc>
-        <w:tc>
-          <w:tcPr>
-            <w:tcW w:w="2175" w:type="dxa"/>
-          </w:tcPr>
-          <w:p>
-            <w:pPr>
-              <w:spacing w:after="0" w:line="240" w:lineRule="auto"/>
-              <w:rPr>
-                <w:rFonts w:ascii="Consolas" w:hAnsi="Consolas" w:cs="Consolas"/>
-                <w:color w:val="222222"/>
-                <w:sz w:val="18"/>
-                <w:szCs w:val="18"/>
-                <w:shd w:val="clear" w:color="auto" w:fill="FFFFFF"/>
-                <w:lang w:val="ru-RU"/>
-              </w:rPr>
-            </w:pPr>
-            <w:r>
-              <w:rPr>
-                <w:lang w:val="ru-RU"/>
-              </w:rPr>
-              <w:t>«</w:t>
-            </w:r>
-            <w:r>
-              <w:rPr>
-                <w:lang w:val="ru-RU"/>
-              </w:rPr>
-              <w:t>https://news.mail.ru/politics/</w:t>
-            </w:r>
-            <w:r>
-              <w:rPr>
-                <w:lang w:val="ru-RU"/>
-              </w:rPr>
-              <w:t>»</w:t>
-            </w:r>
-            <w:bookmarkStart w:id="0" w:name="_GoBack"/>
-            <w:bookmarkEnd w:id="0"/>
           </w:p>
         </w:tc>
       </w:tr>
@@ -3854,7 +3746,7 @@
 </file>
 
 <file path=customXml/itemProps2.xml><?xml version="1.0" encoding="utf-8"?>
-<ds:datastoreItem xmlns:ds="http://schemas.openxmlformats.org/officeDocument/2006/customXml" ds:itemID="{947AD838-47AF-42FB-8FD6-2BEB39A0C3F8}">
+<ds:datastoreItem xmlns:ds="http://schemas.openxmlformats.org/officeDocument/2006/customXml" ds:itemID="{E7DCCB69-A2B2-4001-ABCC-8906E1D4AA08}">
   <ds:schemaRefs>
     <ds:schemaRef ds:uri="http://schemas.openxmlformats.org/officeDocument/2006/bibliography"/>
   </ds:schemaRefs>

</xml_diff>